<commit_message>
abstract understand with A, B.
</commit_message>
<xml_diff>
--- a/CStructSimuCppClass/c struct simulate cpp class - stophin.docx
+++ b/CStructSimuCppClass/c struct simulate cpp class - stophin.docx
@@ -1976,18 +1976,32 @@
       <w:r>
         <w:rPr>
           <w:rFonts w:ascii="Times New Roman" w:eastAsia="Times New Roman" w:hAnsi="Times New Roman" w:cs="Times New Roman"/>
-          <w:sz w:val="24"/>
-          <w:szCs w:val="24"/>
+          <w:color w:val="00B050"/>
+          <w:sz w:val="24"/>
+          <w:szCs w:val="24"/>
+          <w:highlight w:val="yellow"/>
         </w:rPr>
         <w:t>Val</w:t>
       </w:r>
       <w:r>
         <w:rPr>
           <w:rFonts w:ascii="宋体" w:eastAsia="宋体" w:hAnsi="宋体" w:cs="宋体" w:hint="eastAsia"/>
-          <w:sz w:val="24"/>
-          <w:szCs w:val="24"/>
-        </w:rPr>
-        <w:t>函数中怎样才能得到</w:t>
+          <w:color w:val="00B050"/>
+          <w:sz w:val="24"/>
+          <w:szCs w:val="24"/>
+          <w:highlight w:val="yellow"/>
+        </w:rPr>
+        <w:t>函数</w:t>
+      </w:r>
+      <w:bookmarkStart w:id="0" w:name="_GoBack"/>
+      <w:bookmarkEnd w:id="0"/>
+      <w:r>
+        <w:rPr>
+          <w:rFonts w:ascii="宋体" w:eastAsia="宋体" w:hAnsi="宋体" w:cs="宋体" w:hint="eastAsia"/>
+          <w:sz w:val="24"/>
+          <w:szCs w:val="24"/>
+        </w:rPr>
+        <w:t>中怎样才能得到</w:t>
       </w:r>
       <w:r>
         <w:rPr>
@@ -10871,8 +10885,6 @@
         </w:rPr>
         <w:t>, 77);</w:t>
       </w:r>
-      <w:bookmarkStart w:id="0" w:name="_GoBack"/>
-      <w:bookmarkEnd w:id="0"/>
       <w:r>
         <w:rPr>
           <w:rFonts w:ascii="Times New Roman" w:eastAsia="Times New Roman" w:hAnsi="Times New Roman" w:cs="Times New Roman"/>

</xml_diff>